<commit_message>
v2.20 add label module
</commit_message>
<xml_diff>
--- a/report/nCoV_template8.docx
+++ b/report/nCoV_template8.docx
@@ -31,7 +31,6 @@
         </w:rPr>
         <w:t>（</w:t>
       </w:r>
-      <w:bookmarkStart w:id="0" w:name="_Hlk34986703"/>
       <w:r>
         <w:rPr>
           <w:rFonts w:eastAsia="黑体" w:cs="Times New Roman"/>
@@ -39,9 +38,8 @@
           <w:sz w:val="28"/>
           <w:szCs w:val="28"/>
         </w:rPr>
-        <w:t>SARS-CoV-2</w:t>
-      </w:r>
-      <w:bookmarkEnd w:id="0"/>
+        <w:t>2019-nCoV</w:t>
+      </w:r>
       <w:r>
         <w:rPr>
           <w:rFonts w:eastAsia="黑体" w:cs="Times New Roman"/>
@@ -106,7 +104,7 @@
           <w:szCs w:val="28"/>
           <w:lang w:val="en-US"/>
         </w:rPr>
-        <w:t>SARS-CoV-2</w:t>
+        <w:t>2019-nCoV</w:t>
       </w:r>
       <w:r>
         <w:rPr>
@@ -1587,7 +1585,7 @@
                 <w:szCs w:val="22"/>
                 <w:lang w:val="en-US"/>
               </w:rPr>
-              <w:t>SARS-CoV-2</w:t>
+              <w:t>2019-nCoV</w:t>
             </w:r>
             <w:r>
               <w:rPr>
@@ -1901,8 +1899,10 @@
           <w:szCs w:val="24"/>
           <w:lang w:val="en-US"/>
         </w:rPr>
-        <w:t>SARS-CoV-2</w:t>
-      </w:r>
+        <w:t>2019-nCoV</w:t>
+      </w:r>
+      <w:bookmarkStart w:id="0" w:name="_GoBack"/>
+      <w:bookmarkEnd w:id="0"/>
       <w:r>
         <w:rPr>
           <w:szCs w:val="24"/>
@@ -2153,18 +2153,7 @@
           <w:szCs w:val="21"/>
           <w:lang w:eastAsia="zh-CN"/>
         </w:rPr>
-        <w:t>不排除感染，</w:t>
-      </w:r>
-      <w:bookmarkStart w:id="1" w:name="_GoBack"/>
-      <w:bookmarkEnd w:id="1"/>
-      <w:r>
-        <w:rPr>
-          <w:rFonts w:hint="eastAsia"/>
-          <w:sz w:val="21"/>
-          <w:szCs w:val="21"/>
-          <w:lang w:eastAsia="zh-CN"/>
-        </w:rPr>
-        <w:t>可能会受到方法学局限性以及采样时机和</w:t>
+        <w:t>不排除感染，可能会受到方法学局限性以及采样时机和</w:t>
       </w:r>
       <w:r>
         <w:rPr>
@@ -2735,7 +2724,7 @@
                 <w:lang w:eastAsia="zh-CN"/>
               </w:rPr>
             </w:pPr>
-            <w:bookmarkStart w:id="2" w:name="_Hlk23492563"/>
+            <w:bookmarkStart w:id="1" w:name="_Hlk23492563"/>
             <w:r>
               <w:rPr>
                 <w:rFonts w:hint="eastAsia"/>
@@ -3397,7 +3386,7 @@
           </w:p>
         </w:tc>
       </w:tr>
-      <w:bookmarkEnd w:id="2"/>
+      <w:bookmarkEnd w:id="1"/>
     </w:tbl>
     <w:p>
       <w:pPr>
@@ -5556,7 +5545,7 @@
 </file>
 
 <file path=customXml/itemProps2.xml><?xml version="1.0" encoding="utf-8"?>
-<ds:datastoreItem xmlns:ds="http://schemas.openxmlformats.org/officeDocument/2006/customXml" ds:itemID="{31084348-21CE-4CF8-8057-D51D105FFDC1}">
+<ds:datastoreItem xmlns:ds="http://schemas.openxmlformats.org/officeDocument/2006/customXml" ds:itemID="{1F1FBE8F-F16D-4316-893C-3FE1AD5A7D3D}">
   <ds:schemaRefs>
     <ds:schemaRef ds:uri="http://schemas.openxmlformats.org/officeDocument/2006/bibliography"/>
   </ds:schemaRefs>

</xml_diff>